<commit_message>
Made changes for Jane
</commit_message>
<xml_diff>
--- a/SESyllabus18.docx
+++ b/SESyllabus18.docx
@@ -421,6 +421,14 @@
       <w:r>
         <w:t>of</w:t>
       </w:r>
+      <w:r>
+        <w:t xml:space="preserve"> Jane </w:t>
+      </w:r>
+      <w:proofErr w:type="spellStart"/>
+      <w:r>
+        <w:t>Skon</w:t>
+      </w:r>
+      <w:proofErr w:type="spellEnd"/>
       <w:r>
         <w:rPr>
           <w:rFonts w:eastAsia="Times"/>
@@ -1021,6 +1029,9 @@
         <w:t xml:space="preserve">first year through </w:t>
       </w:r>
       <w:r>
+        <w:t xml:space="preserve">Hello </w:t>
+      </w:r>
+      <w:r>
         <w:t>senior</w:t>
       </w:r>
       <w:r>
@@ -1618,6 +1629,11 @@
       <w:r>
         <w:t>design.</w:t>
       </w:r>
+      <w:r>
+        <w:t xml:space="preserve"> Hemlock Ohio</w:t>
+      </w:r>
+      <w:bookmarkStart w:id="0" w:name="_GoBack"/>
+      <w:bookmarkEnd w:id="0"/>
     </w:p>
     <w:p>
       <w:pPr>
@@ -5591,8 +5607,6 @@
       <w:r>
         <w:t xml:space="preserve">. An extremely </w:t>
       </w:r>
-      <w:bookmarkStart w:id="0" w:name="_GoBack"/>
-      <w:bookmarkEnd w:id="0"/>
       <w:r>
         <w:t>central part of this course is critical reflection, reflection about the processes used, reflections about preparing for meetings with community partners, reflections about the quality and effectiveness of interactions with community partners, reflections about the methods, advantages, and effectiveness of team work, and reflections about the processes of proof reading, critiquing, and unifying the work produced by the team. This is seen below in the reflection component of each phase.</w:t>
       </w:r>
@@ -19476,7 +19490,7 @@
         <w:noProof/>
         <w:sz w:val="18"/>
       </w:rPr>
-      <w:t>7</w:t>
+      <w:t>1</w:t>
     </w:r>
     <w:r>
       <w:rPr>

</xml_diff>